<commit_message>
Added JAI to project Q11 & Q20 updated Assess Summary
</commit_message>
<xml_diff>
--- a/Assess Summary Requirements.docx
+++ b/Assess Summary Requirements.docx
@@ -1,6 +1,6 @@
 
 <file path=word/document.xml><?xml version="1.0" encoding="utf-8"?>
-<w:document xmlns:wpc="http://schemas.microsoft.com/office/word/2010/wordprocessingCanvas" xmlns:mc="http://schemas.openxmlformats.org/markup-compatibility/2006" xmlns:o="urn:schemas-microsoft-com:office:office" xmlns:r="http://schemas.openxmlformats.org/officeDocument/2006/relationships" xmlns:m="http://schemas.openxmlformats.org/officeDocument/2006/math" xmlns:v="urn:schemas-microsoft-com:vml" xmlns:wp14="http://schemas.microsoft.com/office/word/2010/wordprocessingDrawing" xmlns:wp="http://schemas.openxmlformats.org/drawingml/2006/wordprocessingDrawing" xmlns:w10="urn:schemas-microsoft-com:office:word" xmlns:w="http://schemas.openxmlformats.org/wordprocessingml/2006/main" xmlns:w14="http://schemas.microsoft.com/office/word/2010/wordml" xmlns:w15="http://schemas.microsoft.com/office/word/2012/wordml" xmlns:wpg="http://schemas.microsoft.com/office/word/2010/wordprocessingGroup" xmlns:wpi="http://schemas.microsoft.com/office/word/2010/wordprocessingInk" xmlns:wne="http://schemas.microsoft.com/office/word/2006/wordml" xmlns:wps="http://schemas.microsoft.com/office/word/2010/wordprocessingShape" mc:Ignorable="w14 w15 wp14">
+<w:document xmlns:wpc="http://schemas.microsoft.com/office/word/2010/wordprocessingCanvas" xmlns:cx="http://schemas.microsoft.com/office/drawing/2014/chartex" xmlns:cx1="http://schemas.microsoft.com/office/drawing/2015/9/8/chartex" xmlns:cx2="http://schemas.microsoft.com/office/drawing/2015/10/21/chartex" xmlns:cx3="http://schemas.microsoft.com/office/drawing/2016/5/9/chartex" xmlns:cx4="http://schemas.microsoft.com/office/drawing/2016/5/10/chartex" xmlns:cx5="http://schemas.microsoft.com/office/drawing/2016/5/11/chartex" xmlns:cx6="http://schemas.microsoft.com/office/drawing/2016/5/12/chartex" xmlns:cx7="http://schemas.microsoft.com/office/drawing/2016/5/13/chartex" xmlns:cx8="http://schemas.microsoft.com/office/drawing/2016/5/14/chartex" xmlns:mc="http://schemas.openxmlformats.org/markup-compatibility/2006" xmlns:aink="http://schemas.microsoft.com/office/drawing/2016/ink" xmlns:am3d="http://schemas.microsoft.com/office/drawing/2017/model3d" xmlns:o="urn:schemas-microsoft-com:office:office" xmlns:r="http://schemas.openxmlformats.org/officeDocument/2006/relationships" xmlns:m="http://schemas.openxmlformats.org/officeDocument/2006/math" xmlns:v="urn:schemas-microsoft-com:vml" xmlns:wp14="http://schemas.microsoft.com/office/word/2010/wordprocessingDrawing" xmlns:wp="http://schemas.openxmlformats.org/drawingml/2006/wordprocessingDrawing" xmlns:w10="urn:schemas-microsoft-com:office:word" xmlns:w="http://schemas.openxmlformats.org/wordprocessingml/2006/main" xmlns:w14="http://schemas.microsoft.com/office/word/2010/wordml" xmlns:w15="http://schemas.microsoft.com/office/word/2012/wordml" xmlns:w16cid="http://schemas.microsoft.com/office/word/2016/wordml/cid" xmlns:w16se="http://schemas.microsoft.com/office/word/2015/wordml/symex" xmlns:wpg="http://schemas.microsoft.com/office/word/2010/wordprocessingGroup" xmlns:wpi="http://schemas.microsoft.com/office/word/2010/wordprocessingInk" xmlns:wne="http://schemas.microsoft.com/office/word/2006/wordml" xmlns:wps="http://schemas.microsoft.com/office/word/2010/wordprocessingShape" mc:Ignorable="w14 w15 w16se w16cid wp14">
   <w:body>
     <w:p>
       <w:pPr>
@@ -1062,13 +1062,8 @@
       </w:pPr>
     </w:p>
     <w:p>
-      <w:proofErr w:type="gramStart"/>
       <w:r>
-        <w:t>additional</w:t>
-      </w:r>
-      <w:proofErr w:type="gramEnd"/>
-      <w:r>
-        <w:t xml:space="preserve"> documents</w:t>
+        <w:t>additional documents</w:t>
       </w:r>
     </w:p>
     <w:tbl>
@@ -3553,17 +3548,7 @@
               <w:cnfStyle w:val="000000100000" w:firstRow="0" w:lastRow="0" w:firstColumn="0" w:lastColumn="0" w:oddVBand="0" w:evenVBand="0" w:oddHBand="1" w:evenHBand="0" w:firstRowFirstColumn="0" w:firstRowLastColumn="0" w:lastRowFirstColumn="0" w:lastRowLastColumn="0"/>
             </w:pPr>
             <w:r>
-              <w:rPr>
-                <w:b/>
-              </w:rPr>
-              <w:t>(</w:t>
-            </w:r>
-            <w:r>
-              <w:rPr>
-                <w:b/>
-                <w:highlight w:val="yellow"/>
-              </w:rPr>
-              <w:t>waiting)</w:t>
+              <w:t>(complete)</w:t>
             </w:r>
           </w:p>
         </w:tc>
@@ -3984,14 +3969,12 @@
                 <w:b/>
               </w:rPr>
             </w:pPr>
-            <w:proofErr w:type="spellStart"/>
             <w:r>
               <w:rPr>
                 <w:b/>
               </w:rPr>
               <w:t>Jono</w:t>
             </w:r>
-            <w:proofErr w:type="spellEnd"/>
           </w:p>
           <w:p>
             <w:pPr>
@@ -4595,13 +4578,13 @@
       <w:tr>
         <w:tc>
           <w:tcPr>
-            <w:cnfStyle w:val="001000000000" w:firstRow="0" w:lastRow="0" w:firstColumn="1" w:lastColumn="0" w:oddVBand="0" w:evenVBand="0" w:oddHBand="0" w:evenHBand="0" w:firstRowFirstColumn="0" w:firstRowLastColumn="0" w:lastRowFirstColumn="0" w:lastRowLastColumn="0"/>
             <w:tcW w:w="441" w:type="dxa"/>
             <w:vAlign w:val="center"/>
           </w:tcPr>
           <w:p>
             <w:pPr>
               <w:jc w:val="center"/>
+              <w:cnfStyle w:val="001000000000" w:firstRow="0" w:lastRow="0" w:firstColumn="1" w:lastColumn="0" w:oddVBand="0" w:evenVBand="0" w:oddHBand="0" w:evenHBand="0" w:firstRowFirstColumn="0" w:firstRowLastColumn="0" w:lastRowFirstColumn="0" w:lastRowLastColumn="0"/>
               <w:rPr>
                 <w:b w:val="0"/>
               </w:rPr>
@@ -4619,9 +4602,6 @@
             <w:tcW w:w="3523" w:type="dxa"/>
           </w:tcPr>
           <w:p>
-            <w:pPr>
-              <w:cnfStyle w:val="000000000000" w:firstRow="0" w:lastRow="0" w:firstColumn="0" w:lastColumn="0" w:oddVBand="0" w:evenVBand="0" w:oddHBand="0" w:evenHBand="0" w:firstRowFirstColumn="0" w:firstRowLastColumn="0" w:lastRowFirstColumn="0" w:lastRowLastColumn="0"/>
-            </w:pPr>
             <w:r>
               <w:t xml:space="preserve">Develop a suitable WHS induction and training program for all workers in a work area as part of the organisation's training program. </w:t>
             </w:r>
@@ -4633,7 +4613,6 @@
           </w:tcPr>
           <w:p>
             <w:pPr>
-              <w:cnfStyle w:val="000000000000" w:firstRow="0" w:lastRow="0" w:firstColumn="0" w:lastColumn="0" w:oddVBand="0" w:evenVBand="0" w:oddHBand="0" w:evenHBand="0" w:firstRowFirstColumn="0" w:firstRowLastColumn="0" w:lastRowFirstColumn="0" w:lastRowLastColumn="0"/>
               <w:rPr>
                 <w:b/>
               </w:rPr>
@@ -4649,153 +4628,98 @@
                 <w:b/>
               </w:rPr>
               <w:t>/Jai</w:t>
+            </w:r>
+          </w:p>
+          <w:p>
+            <w:r>
+              <w:t>Ensure a Safe Workplace</w:t>
+            </w:r>
+          </w:p>
+          <w:p>
+            <w:r>
+              <w:t xml:space="preserve">Topic </w:t>
+            </w:r>
+            <w:r>
+              <w:t>4:</w:t>
+            </w:r>
+            <w:r>
+              <w:t xml:space="preserve"> </w:t>
+            </w:r>
+            <w:r>
+              <w:t xml:space="preserve">4A   </w:t>
+            </w:r>
+          </w:p>
+          <w:p>
+            <w:pPr>
+              <w:rPr>
+                <w:b/>
+                <w:color w:val="0070C0"/>
+              </w:rPr>
+            </w:pPr>
+            <w:r>
+              <w:t>(page 90)</w:t>
+            </w:r>
+          </w:p>
+          <w:p/>
+        </w:tc>
+        <w:tc>
+          <w:tcPr>
+            <w:tcW w:w="2289" w:type="dxa"/>
+            <w:shd w:val="clear" w:color="auto" w:fill="auto"/>
+          </w:tcPr>
+          <w:p>
+            <w:pPr>
+              <w:rPr>
+                <w:b/>
+              </w:rPr>
+            </w:pPr>
+            <w:r>
+              <w:t xml:space="preserve">add to </w:t>
+            </w:r>
+            <w:r>
+              <w:rPr>
+                <w:b/>
+              </w:rPr>
+              <w:t xml:space="preserve">WHSM ch6 </w:t>
+            </w:r>
+            <w:r>
+              <w:rPr>
+                <w:b/>
+              </w:rPr>
+              <w:t xml:space="preserve">Report </w:t>
+            </w:r>
+          </w:p>
+          <w:p>
+            <w:pPr>
+              <w:rPr>
+                <w:b/>
+              </w:rPr>
+            </w:pPr>
+          </w:p>
+          <w:p>
+            <w:r>
+              <w:rPr>
+                <w:b/>
+              </w:rPr>
+              <w:t>WHSM ch4.5</w:t>
+            </w:r>
+          </w:p>
+          <w:p>
+            <w:r>
+              <w:t>Attachment 3 Induction Plan Template</w:t>
+            </w:r>
+          </w:p>
+          <w:p>
+            <w:r>
+              <w:t>Attachment 6 WHS Training Register</w:t>
+            </w:r>
+          </w:p>
+          <w:p>
+            <w:r>
+              <w:t>(complete)</w:t>
             </w:r>
             <w:bookmarkStart w:id="4" w:name="_GoBack"/>
             <w:bookmarkEnd w:id="4"/>
-          </w:p>
-          <w:p>
-            <w:pPr>
-              <w:cnfStyle w:val="000000000000" w:firstRow="0" w:lastRow="0" w:firstColumn="0" w:lastColumn="0" w:oddVBand="0" w:evenVBand="0" w:oddHBand="0" w:evenHBand="0" w:firstRowFirstColumn="0" w:firstRowLastColumn="0" w:lastRowFirstColumn="0" w:lastRowLastColumn="0"/>
-            </w:pPr>
-            <w:r>
-              <w:t>Ensure a Safe Workplace</w:t>
-            </w:r>
-          </w:p>
-          <w:p>
-            <w:pPr>
-              <w:cnfStyle w:val="000000000000" w:firstRow="0" w:lastRow="0" w:firstColumn="0" w:lastColumn="0" w:oddVBand="0" w:evenVBand="0" w:oddHBand="0" w:evenHBand="0" w:firstRowFirstColumn="0" w:firstRowLastColumn="0" w:lastRowFirstColumn="0" w:lastRowLastColumn="0"/>
-            </w:pPr>
-            <w:r>
-              <w:t xml:space="preserve">Topic </w:t>
-            </w:r>
-            <w:r>
-              <w:t>4:</w:t>
-            </w:r>
-            <w:r>
-              <w:t xml:space="preserve"> </w:t>
-            </w:r>
-            <w:r>
-              <w:t xml:space="preserve">4A   </w:t>
-            </w:r>
-          </w:p>
-          <w:p>
-            <w:pPr>
-              <w:cnfStyle w:val="000000000000" w:firstRow="0" w:lastRow="0" w:firstColumn="0" w:lastColumn="0" w:oddVBand="0" w:evenVBand="0" w:oddHBand="0" w:evenHBand="0" w:firstRowFirstColumn="0" w:firstRowLastColumn="0" w:lastRowFirstColumn="0" w:lastRowLastColumn="0"/>
-              <w:rPr>
-                <w:b/>
-                <w:color w:val="0070C0"/>
-              </w:rPr>
-            </w:pPr>
-            <w:r>
-              <w:t>(page 90)</w:t>
-            </w:r>
-          </w:p>
-          <w:p>
-            <w:pPr>
-              <w:cnfStyle w:val="000000000000" w:firstRow="0" w:lastRow="0" w:firstColumn="0" w:lastColumn="0" w:oddVBand="0" w:evenVBand="0" w:oddHBand="0" w:evenHBand="0" w:firstRowFirstColumn="0" w:firstRowLastColumn="0" w:lastRowFirstColumn="0" w:lastRowLastColumn="0"/>
-            </w:pPr>
-          </w:p>
-        </w:tc>
-        <w:tc>
-          <w:tcPr>
-            <w:tcW w:w="2289" w:type="dxa"/>
-            <w:shd w:val="clear" w:color="auto" w:fill="auto"/>
-          </w:tcPr>
-          <w:p>
-            <w:pPr>
-              <w:cnfStyle w:val="000000000000" w:firstRow="0" w:lastRow="0" w:firstColumn="0" w:lastColumn="0" w:oddVBand="0" w:evenVBand="0" w:oddHBand="0" w:evenHBand="0" w:firstRowFirstColumn="0" w:firstRowLastColumn="0" w:lastRowFirstColumn="0" w:lastRowLastColumn="0"/>
-              <w:rPr>
-                <w:b/>
-              </w:rPr>
-            </w:pPr>
-            <w:r>
-              <w:t xml:space="preserve">add to </w:t>
-            </w:r>
-            <w:r>
-              <w:rPr>
-                <w:b/>
-              </w:rPr>
-              <w:t xml:space="preserve">WHSM ch6 </w:t>
-            </w:r>
-            <w:r>
-              <w:rPr>
-                <w:b/>
-              </w:rPr>
-              <w:t xml:space="preserve">Report </w:t>
-            </w:r>
-          </w:p>
-          <w:p>
-            <w:pPr>
-              <w:cnfStyle w:val="000000000000" w:firstRow="0" w:lastRow="0" w:firstColumn="0" w:lastColumn="0" w:oddVBand="0" w:evenVBand="0" w:oddHBand="0" w:evenHBand="0" w:firstRowFirstColumn="0" w:firstRowLastColumn="0" w:lastRowFirstColumn="0" w:lastRowLastColumn="0"/>
-              <w:rPr>
-                <w:b/>
-              </w:rPr>
-            </w:pPr>
-          </w:p>
-          <w:p>
-            <w:pPr>
-              <w:cnfStyle w:val="000000000000" w:firstRow="0" w:lastRow="0" w:firstColumn="0" w:lastColumn="0" w:oddVBand="0" w:evenVBand="0" w:oddHBand="0" w:evenHBand="0" w:firstRowFirstColumn="0" w:firstRowLastColumn="0" w:lastRowFirstColumn="0" w:lastRowLastColumn="0"/>
-            </w:pPr>
-            <w:r>
-              <w:rPr>
-                <w:b/>
-              </w:rPr>
-              <w:t>WHSM ch4.5</w:t>
-            </w:r>
-          </w:p>
-          <w:p>
-            <w:pPr>
-              <w:cnfStyle w:val="000000000000" w:firstRow="0" w:lastRow="0" w:firstColumn="0" w:lastColumn="0" w:oddVBand="0" w:evenVBand="0" w:oddHBand="0" w:evenHBand="0" w:firstRowFirstColumn="0" w:firstRowLastColumn="0" w:lastRowFirstColumn="0" w:lastRowLastColumn="0"/>
-            </w:pPr>
-            <w:r>
-              <w:t>Attachment 3 Induction Plan Template</w:t>
-            </w:r>
-          </w:p>
-          <w:p>
-            <w:pPr>
-              <w:cnfStyle w:val="000000000000" w:firstRow="0" w:lastRow="0" w:firstColumn="0" w:lastColumn="0" w:oddVBand="0" w:evenVBand="0" w:oddHBand="0" w:evenHBand="0" w:firstRowFirstColumn="0" w:firstRowLastColumn="0" w:lastRowFirstColumn="0" w:lastRowLastColumn="0"/>
-            </w:pPr>
-            <w:r>
-              <w:t>Attachment 6 WHS Training Register</w:t>
-            </w:r>
-          </w:p>
-          <w:p>
-            <w:pPr>
-              <w:cnfStyle w:val="000000000000" w:firstRow="0" w:lastRow="0" w:firstColumn="0" w:lastColumn="0" w:oddVBand="0" w:evenVBand="0" w:oddHBand="0" w:evenHBand="0" w:firstRowFirstColumn="0" w:firstRowLastColumn="0" w:lastRowFirstColumn="0" w:lastRowLastColumn="0"/>
-              <w:rPr>
-                <w:b/>
-              </w:rPr>
-            </w:pPr>
-            <w:r>
-              <w:rPr>
-                <w:b/>
-                <w:highlight w:val="yellow"/>
-              </w:rPr>
-              <w:t>(</w:t>
-            </w:r>
-            <w:proofErr w:type="gramStart"/>
-            <w:r>
-              <w:rPr>
-                <w:b/>
-                <w:highlight w:val="yellow"/>
-              </w:rPr>
-              <w:t>waiting</w:t>
-            </w:r>
-            <w:proofErr w:type="gramEnd"/>
-            <w:r>
-              <w:rPr>
-                <w:b/>
-                <w:highlight w:val="yellow"/>
-              </w:rPr>
-              <w:t xml:space="preserve"> 50%</w:t>
-            </w:r>
-            <w:r>
-              <w:rPr>
-                <w:b/>
-                <w:highlight w:val="yellow"/>
-              </w:rPr>
-              <w:t>)</w:t>
-            </w:r>
           </w:p>
         </w:tc>
       </w:tr>
@@ -6306,23 +6230,13 @@
           <w:szCs w:val="20"/>
         </w:rPr>
       </w:pPr>
-      <w:proofErr w:type="gramStart"/>
       <w:r>
         <w:rPr>
           <w:rFonts w:ascii="Arial" w:hAnsi="Arial" w:cs="Arial"/>
           <w:sz w:val="20"/>
           <w:szCs w:val="20"/>
         </w:rPr>
-        <w:t>to</w:t>
-      </w:r>
-      <w:proofErr w:type="gramEnd"/>
-      <w:r>
-        <w:rPr>
-          <w:rFonts w:ascii="Arial" w:hAnsi="Arial" w:cs="Arial"/>
-          <w:sz w:val="20"/>
-          <w:szCs w:val="20"/>
-        </w:rPr>
-        <w:t xml:space="preserve"> be retained in an archive mail folder.</w:t>
+        <w:t>to be retained in an archive mail folder.</w:t>
       </w:r>
     </w:p>
     <w:p>
@@ -7078,23 +6992,13 @@
           <w:szCs w:val="20"/>
         </w:rPr>
       </w:pPr>
-      <w:proofErr w:type="gramStart"/>
       <w:r>
         <w:rPr>
           <w:rFonts w:ascii="Arial" w:hAnsi="Arial" w:cs="Arial"/>
           <w:sz w:val="20"/>
           <w:szCs w:val="20"/>
         </w:rPr>
-        <w:t>implementing</w:t>
-      </w:r>
-      <w:proofErr w:type="gramEnd"/>
-      <w:r>
-        <w:rPr>
-          <w:rFonts w:ascii="Arial" w:hAnsi="Arial" w:cs="Arial"/>
-          <w:sz w:val="20"/>
-          <w:szCs w:val="20"/>
-        </w:rPr>
-        <w:t xml:space="preserve"> hazard and risk control procedures that ensure legislative compliance. </w:t>
+        <w:t xml:space="preserve">implementing hazard and risk control procedures that ensure legislative compliance. </w:t>
       </w:r>
     </w:p>
     <w:p>
@@ -7968,18 +7872,8 @@
                 <w:sz w:val="20"/>
                 <w:szCs w:val="20"/>
               </w:rPr>
-              <w:t xml:space="preserve">Simon </w:t>
-            </w:r>
-            <w:proofErr w:type="spellStart"/>
-            <w:r>
-              <w:rPr>
-                <w:rFonts w:ascii="Arial" w:hAnsi="Arial" w:cs="Arial"/>
-                <w:sz w:val="20"/>
-                <w:szCs w:val="20"/>
-              </w:rPr>
-              <w:t>Greig</w:t>
-            </w:r>
-            <w:proofErr w:type="spellEnd"/>
+              <w:t>Simon Greig</w:t>
+            </w:r>
           </w:p>
         </w:tc>
         <w:tc>
@@ -8074,18 +7968,8 @@
                 <w:sz w:val="20"/>
                 <w:szCs w:val="20"/>
               </w:rPr>
-              <w:t xml:space="preserve"> </w:t>
-            </w:r>
-            <w:proofErr w:type="spellStart"/>
-            <w:r>
-              <w:rPr>
-                <w:rFonts w:ascii="Arial" w:hAnsi="Arial" w:cs="Arial"/>
-                <w:sz w:val="20"/>
-                <w:szCs w:val="20"/>
-              </w:rPr>
-              <w:t>Greig</w:t>
-            </w:r>
-            <w:proofErr w:type="spellEnd"/>
+              <w:t xml:space="preserve"> Greig</w:t>
+            </w:r>
           </w:p>
         </w:tc>
         <w:tc>
@@ -9676,18 +9560,8 @@
                 <w:sz w:val="20"/>
                 <w:szCs w:val="20"/>
               </w:rPr>
-              <w:t xml:space="preserve">Dmitri </w:t>
-            </w:r>
-            <w:proofErr w:type="spellStart"/>
-            <w:r>
-              <w:rPr>
-                <w:rFonts w:ascii="Arial" w:hAnsi="Arial" w:cs="Arial"/>
-                <w:sz w:val="20"/>
-                <w:szCs w:val="20"/>
-              </w:rPr>
-              <w:t>Lavrov</w:t>
-            </w:r>
-            <w:proofErr w:type="spellEnd"/>
+              <w:t>Dmitri Lavrov</w:t>
+            </w:r>
           </w:p>
         </w:tc>
         <w:tc>
@@ -11128,7 +11002,7 @@
 </file>
 
 <file path=word/numbering.xml><?xml version="1.0" encoding="utf-8"?>
-<w:numbering xmlns:wpc="http://schemas.microsoft.com/office/word/2010/wordprocessingCanvas" xmlns:mc="http://schemas.openxmlformats.org/markup-compatibility/2006" xmlns:o="urn:schemas-microsoft-com:office:office" xmlns:r="http://schemas.openxmlformats.org/officeDocument/2006/relationships" xmlns:m="http://schemas.openxmlformats.org/officeDocument/2006/math" xmlns:v="urn:schemas-microsoft-com:vml" xmlns:wp14="http://schemas.microsoft.com/office/word/2010/wordprocessingDrawing" xmlns:wp="http://schemas.openxmlformats.org/drawingml/2006/wordprocessingDrawing" xmlns:w10="urn:schemas-microsoft-com:office:word" xmlns:w="http://schemas.openxmlformats.org/wordprocessingml/2006/main" xmlns:w14="http://schemas.microsoft.com/office/word/2010/wordml" xmlns:w15="http://schemas.microsoft.com/office/word/2012/wordml" xmlns:wpg="http://schemas.microsoft.com/office/word/2010/wordprocessingGroup" xmlns:wpi="http://schemas.microsoft.com/office/word/2010/wordprocessingInk" xmlns:wne="http://schemas.microsoft.com/office/word/2006/wordml" xmlns:wps="http://schemas.microsoft.com/office/word/2010/wordprocessingShape" mc:Ignorable="w14 w15 wp14">
+<w:numbering xmlns:wpc="http://schemas.microsoft.com/office/word/2010/wordprocessingCanvas" xmlns:cx="http://schemas.microsoft.com/office/drawing/2014/chartex" xmlns:cx1="http://schemas.microsoft.com/office/drawing/2015/9/8/chartex" xmlns:cx2="http://schemas.microsoft.com/office/drawing/2015/10/21/chartex" xmlns:cx3="http://schemas.microsoft.com/office/drawing/2016/5/9/chartex" xmlns:cx4="http://schemas.microsoft.com/office/drawing/2016/5/10/chartex" xmlns:cx5="http://schemas.microsoft.com/office/drawing/2016/5/11/chartex" xmlns:cx6="http://schemas.microsoft.com/office/drawing/2016/5/12/chartex" xmlns:cx7="http://schemas.microsoft.com/office/drawing/2016/5/13/chartex" xmlns:cx8="http://schemas.microsoft.com/office/drawing/2016/5/14/chartex" xmlns:mc="http://schemas.openxmlformats.org/markup-compatibility/2006" xmlns:aink="http://schemas.microsoft.com/office/drawing/2016/ink" xmlns:am3d="http://schemas.microsoft.com/office/drawing/2017/model3d" xmlns:o="urn:schemas-microsoft-com:office:office" xmlns:r="http://schemas.openxmlformats.org/officeDocument/2006/relationships" xmlns:m="http://schemas.openxmlformats.org/officeDocument/2006/math" xmlns:v="urn:schemas-microsoft-com:vml" xmlns:wp14="http://schemas.microsoft.com/office/word/2010/wordprocessingDrawing" xmlns:wp="http://schemas.openxmlformats.org/drawingml/2006/wordprocessingDrawing" xmlns:w10="urn:schemas-microsoft-com:office:word" xmlns:w="http://schemas.openxmlformats.org/wordprocessingml/2006/main" xmlns:w14="http://schemas.microsoft.com/office/word/2010/wordml" xmlns:w15="http://schemas.microsoft.com/office/word/2012/wordml" xmlns:w16cid="http://schemas.microsoft.com/office/word/2016/wordml/cid" xmlns:w16se="http://schemas.microsoft.com/office/word/2015/wordml/symex" xmlns:wpg="http://schemas.microsoft.com/office/word/2010/wordprocessingGroup" xmlns:wpi="http://schemas.microsoft.com/office/word/2010/wordprocessingInk" xmlns:wne="http://schemas.microsoft.com/office/word/2006/wordml" xmlns:wps="http://schemas.microsoft.com/office/word/2010/wordprocessingShape" mc:Ignorable="w14 w15 w16se w16cid wp14">
   <w:abstractNum w:abstractNumId="0" w15:restartNumberingAfterBreak="0">
     <w:nsid w:val="001C6537"/>
     <w:multiLevelType w:val="hybridMultilevel"/>
@@ -14961,7 +14835,7 @@
 </file>
 
 <file path=word/styles.xml><?xml version="1.0" encoding="utf-8"?>
-<w:styles xmlns:mc="http://schemas.openxmlformats.org/markup-compatibility/2006" xmlns:r="http://schemas.openxmlformats.org/officeDocument/2006/relationships" xmlns:w="http://schemas.openxmlformats.org/wordprocessingml/2006/main" xmlns:w14="http://schemas.microsoft.com/office/word/2010/wordml" xmlns:w15="http://schemas.microsoft.com/office/word/2012/wordml" mc:Ignorable="w14 w15">
+<w:styles xmlns:mc="http://schemas.openxmlformats.org/markup-compatibility/2006" xmlns:r="http://schemas.openxmlformats.org/officeDocument/2006/relationships" xmlns:w="http://schemas.openxmlformats.org/wordprocessingml/2006/main" xmlns:w14="http://schemas.microsoft.com/office/word/2010/wordml" xmlns:w15="http://schemas.microsoft.com/office/word/2012/wordml" xmlns:w16cid="http://schemas.microsoft.com/office/word/2016/wordml/cid" xmlns:w16se="http://schemas.microsoft.com/office/word/2015/wordml/symex" mc:Ignorable="w14 w15 w16se w16cid">
   <w:docDefaults>
     <w:rPrDefault>
       <w:rPr>
@@ -14977,7 +14851,7 @@
       </w:pPr>
     </w:pPrDefault>
   </w:docDefaults>
-  <w:latentStyles w:defLockedState="0" w:defUIPriority="99" w:defSemiHidden="0" w:defUnhideWhenUsed="0" w:defQFormat="0" w:count="371">
+  <w:latentStyles w:defLockedState="0" w:defUIPriority="99" w:defSemiHidden="0" w:defUnhideWhenUsed="0" w:defQFormat="0" w:count="376">
     <w:lsdException w:name="Normal" w:uiPriority="0" w:qFormat="1"/>
     <w:lsdException w:name="heading 1" w:uiPriority="9" w:qFormat="1"/>
     <w:lsdException w:name="heading 2" w:semiHidden="1" w:uiPriority="9" w:unhideWhenUsed="1" w:qFormat="1"/>
@@ -15083,7 +14957,6 @@
     <w:lsdException w:name="HTML Sample" w:semiHidden="1" w:unhideWhenUsed="1"/>
     <w:lsdException w:name="HTML Typewriter" w:semiHidden="1" w:unhideWhenUsed="1"/>
     <w:lsdException w:name="HTML Variable" w:semiHidden="1" w:unhideWhenUsed="1"/>
-    <w:lsdException w:name="Normal Table" w:semiHidden="1" w:unhideWhenUsed="1"/>
     <w:lsdException w:name="annotation subject" w:semiHidden="1" w:unhideWhenUsed="1"/>
     <w:lsdException w:name="No List" w:semiHidden="1" w:unhideWhenUsed="1"/>
     <w:lsdException w:name="Outline List 1" w:semiHidden="1" w:unhideWhenUsed="1"/>
@@ -15126,11 +14999,8 @@
     <w:lsdException w:name="Table Contemporary" w:semiHidden="1" w:unhideWhenUsed="1"/>
     <w:lsdException w:name="Table Elegant" w:semiHidden="1" w:unhideWhenUsed="1"/>
     <w:lsdException w:name="Table Professional" w:semiHidden="1" w:unhideWhenUsed="1"/>
-    <w:lsdException w:name="Table Subtle 1" w:semiHidden="1" w:unhideWhenUsed="1"/>
     <w:lsdException w:name="Table Subtle 2" w:semiHidden="1" w:unhideWhenUsed="1"/>
     <w:lsdException w:name="Table Web 1" w:semiHidden="1" w:unhideWhenUsed="1"/>
-    <w:lsdException w:name="Table Web 2" w:semiHidden="1" w:unhideWhenUsed="1"/>
-    <w:lsdException w:name="Table Web 3" w:semiHidden="1" w:unhideWhenUsed="1"/>
     <w:lsdException w:name="Balloon Text" w:semiHidden="1" w:unhideWhenUsed="1"/>
     <w:lsdException w:name="Table Grid" w:uiPriority="39"/>
     <w:lsdException w:name="Table Theme" w:semiHidden="1" w:unhideWhenUsed="1"/>
@@ -15349,6 +15219,11 @@
     <w:lsdException w:name="List Table 5 Dark Accent 6" w:uiPriority="50"/>
     <w:lsdException w:name="List Table 6 Colorful Accent 6" w:uiPriority="51"/>
     <w:lsdException w:name="List Table 7 Colorful Accent 6" w:uiPriority="52"/>
+    <w:lsdException w:name="Mention" w:semiHidden="1" w:unhideWhenUsed="1"/>
+    <w:lsdException w:name="Smart Hyperlink" w:semiHidden="1" w:unhideWhenUsed="1"/>
+    <w:lsdException w:name="Hashtag" w:semiHidden="1" w:unhideWhenUsed="1"/>
+    <w:lsdException w:name="Unresolved Mention" w:semiHidden="1" w:unhideWhenUsed="1"/>
+    <w:lsdException w:name="Smart Link" w:semiHidden="1" w:unhideWhenUsed="1"/>
   </w:latentStyles>
   <w:style w:type="paragraph" w:default="1" w:styleId="Normal">
     <w:name w:val="Normal"/>
@@ -15964,7 +15839,7 @@
 </file>
 
 <file path=customXml/itemProps1.xml><?xml version="1.0" encoding="utf-8"?>
-<ds:datastoreItem xmlns:ds="http://schemas.openxmlformats.org/officeDocument/2006/customXml" ds:itemID="{30EAE0AA-58BB-4E48-B627-AE2EBC987FE5}">
+<ds:datastoreItem xmlns:ds="http://schemas.openxmlformats.org/officeDocument/2006/customXml" ds:itemID="{18EB6173-2DD0-4134-BF25-A77DD9A40D2D}">
   <ds:schemaRefs>
     <ds:schemaRef ds:uri="http://schemas.openxmlformats.org/officeDocument/2006/bibliography"/>
   </ds:schemaRefs>

</xml_diff>

<commit_message>
Added Kelvin Q11, updated Assess Summary, added Lianne Q10
</commit_message>
<xml_diff>
--- a/Assess Summary Requirements.docx
+++ b/Assess Summary Requirements.docx
@@ -308,6 +308,9 @@
               <w:jc w:val="center"/>
               <w:cnfStyle w:val="000000100000" w:firstRow="0" w:lastRow="0" w:firstColumn="0" w:lastColumn="0" w:oddVBand="0" w:evenVBand="0" w:oddHBand="1" w:evenHBand="0" w:firstRowFirstColumn="0" w:firstRowLastColumn="0" w:lastRowFirstColumn="0" w:lastRowLastColumn="0"/>
             </w:pPr>
+            <w:r>
+              <w:t>yes</w:t>
+            </w:r>
           </w:p>
         </w:tc>
       </w:tr>
@@ -370,6 +373,9 @@
               <w:jc w:val="center"/>
               <w:cnfStyle w:val="000000000000" w:firstRow="0" w:lastRow="0" w:firstColumn="0" w:lastColumn="0" w:oddVBand="0" w:evenVBand="0" w:oddHBand="0" w:evenHBand="0" w:firstRowFirstColumn="0" w:firstRowLastColumn="0" w:lastRowFirstColumn="0" w:lastRowLastColumn="0"/>
             </w:pPr>
+            <w:r>
+              <w:t>yes</w:t>
+            </w:r>
           </w:p>
         </w:tc>
       </w:tr>
@@ -435,6 +441,9 @@
               <w:jc w:val="center"/>
               <w:cnfStyle w:val="000000100000" w:firstRow="0" w:lastRow="0" w:firstColumn="0" w:lastColumn="0" w:oddVBand="0" w:evenVBand="0" w:oddHBand="1" w:evenHBand="0" w:firstRowFirstColumn="0" w:firstRowLastColumn="0" w:lastRowFirstColumn="0" w:lastRowLastColumn="0"/>
             </w:pPr>
+            <w:r>
+              <w:t>yes</w:t>
+            </w:r>
           </w:p>
         </w:tc>
       </w:tr>
@@ -4617,17 +4626,13 @@
                 <w:b/>
               </w:rPr>
             </w:pPr>
-            <w:r>
-              <w:rPr>
-                <w:b/>
-              </w:rPr>
-              <w:t>Kelvin</w:t>
-            </w:r>
-            <w:r>
-              <w:rPr>
-                <w:b/>
-              </w:rPr>
-              <w:t>/Jai</w:t>
+            <w:bookmarkStart w:id="4" w:name="_GoBack"/>
+            <w:bookmarkEnd w:id="4"/>
+            <w:r>
+              <w:rPr>
+                <w:b/>
+              </w:rPr>
+              <w:t>Jai</w:t>
             </w:r>
           </w:p>
           <w:p>
@@ -4718,8 +4723,6 @@
             <w:r>
               <w:t>(complete)</w:t>
             </w:r>
-            <w:bookmarkStart w:id="4" w:name="_GoBack"/>
-            <w:bookmarkEnd w:id="4"/>
           </w:p>
         </w:tc>
       </w:tr>
@@ -7308,13 +7311,8 @@
         </w:numPr>
       </w:pPr>
       <w:r>
-        <w:t xml:space="preserve">Operational plans, resources, budget, </w:t>
+        <w:t>Operational plans, resources, budget, kpi’s</w:t>
       </w:r>
-      <w:proofErr w:type="spellStart"/>
-      <w:r>
-        <w:t>kpi’s</w:t>
-      </w:r>
-      <w:proofErr w:type="spellEnd"/>
     </w:p>
     <w:p>
       <w:pPr>
@@ -7952,23 +7950,13 @@
                 <w:szCs w:val="20"/>
               </w:rPr>
             </w:pPr>
-            <w:proofErr w:type="spellStart"/>
-            <w:r>
-              <w:rPr>
-                <w:rFonts w:ascii="Arial" w:hAnsi="Arial" w:cs="Arial"/>
-                <w:sz w:val="20"/>
-                <w:szCs w:val="20"/>
-              </w:rPr>
-              <w:t>Natushka</w:t>
-            </w:r>
-            <w:proofErr w:type="spellEnd"/>
-            <w:r>
-              <w:rPr>
-                <w:rFonts w:ascii="Arial" w:hAnsi="Arial" w:cs="Arial"/>
-                <w:sz w:val="20"/>
-                <w:szCs w:val="20"/>
-              </w:rPr>
-              <w:t xml:space="preserve"> Greig</w:t>
+            <w:r>
+              <w:rPr>
+                <w:rFonts w:ascii="Arial" w:hAnsi="Arial" w:cs="Arial"/>
+                <w:sz w:val="20"/>
+                <w:szCs w:val="20"/>
+              </w:rPr>
+              <w:t>Natushka Greig</w:t>
             </w:r>
           </w:p>
         </w:tc>
@@ -8051,18 +8039,8 @@
                 <w:sz w:val="20"/>
                 <w:szCs w:val="20"/>
               </w:rPr>
-              <w:t xml:space="preserve">Devon </w:t>
-            </w:r>
-            <w:proofErr w:type="spellStart"/>
-            <w:r>
-              <w:rPr>
-                <w:rFonts w:ascii="Arial" w:hAnsi="Arial" w:cs="Arial"/>
-                <w:sz w:val="20"/>
-                <w:szCs w:val="20"/>
-              </w:rPr>
-              <w:t>Mersydale</w:t>
-            </w:r>
-            <w:proofErr w:type="spellEnd"/>
+              <w:t>Devon Mersydale</w:t>
+            </w:r>
           </w:p>
         </w:tc>
         <w:tc>
@@ -8739,23 +8717,13 @@
                 <w:szCs w:val="20"/>
               </w:rPr>
             </w:pPr>
-            <w:proofErr w:type="spellStart"/>
-            <w:r>
-              <w:rPr>
-                <w:rFonts w:ascii="Arial" w:hAnsi="Arial" w:cs="Arial"/>
-                <w:sz w:val="20"/>
-                <w:szCs w:val="20"/>
-              </w:rPr>
-              <w:t>Sayo</w:t>
-            </w:r>
-            <w:proofErr w:type="spellEnd"/>
-            <w:r>
-              <w:rPr>
-                <w:rFonts w:ascii="Arial" w:hAnsi="Arial" w:cs="Arial"/>
-                <w:sz w:val="20"/>
-                <w:szCs w:val="20"/>
-              </w:rPr>
-              <w:t xml:space="preserve"> Yoshida</w:t>
+            <w:r>
+              <w:rPr>
+                <w:rFonts w:ascii="Arial" w:hAnsi="Arial" w:cs="Arial"/>
+                <w:sz w:val="20"/>
+                <w:szCs w:val="20"/>
+              </w:rPr>
+              <w:t>Sayo Yoshida</w:t>
             </w:r>
           </w:p>
         </w:tc>
@@ -9168,18 +9136,8 @@
                 <w:sz w:val="20"/>
                 <w:szCs w:val="20"/>
               </w:rPr>
-              <w:t xml:space="preserve">Nancy </w:t>
-            </w:r>
-            <w:proofErr w:type="spellStart"/>
-            <w:r>
-              <w:rPr>
-                <w:rFonts w:ascii="Arial" w:hAnsi="Arial" w:cs="Arial"/>
-                <w:sz w:val="20"/>
-                <w:szCs w:val="20"/>
-              </w:rPr>
-              <w:t>Tooket</w:t>
-            </w:r>
-            <w:proofErr w:type="spellEnd"/>
+              <w:t>Nancy Tooket</w:t>
+            </w:r>
           </w:p>
         </w:tc>
         <w:tc>
@@ -14957,6 +14915,7 @@
     <w:lsdException w:name="HTML Sample" w:semiHidden="1" w:unhideWhenUsed="1"/>
     <w:lsdException w:name="HTML Typewriter" w:semiHidden="1" w:unhideWhenUsed="1"/>
     <w:lsdException w:name="HTML Variable" w:semiHidden="1" w:unhideWhenUsed="1"/>
+    <w:lsdException w:name="Normal Table" w:semiHidden="1" w:unhideWhenUsed="1"/>
     <w:lsdException w:name="annotation subject" w:semiHidden="1" w:unhideWhenUsed="1"/>
     <w:lsdException w:name="No List" w:semiHidden="1" w:unhideWhenUsed="1"/>
     <w:lsdException w:name="Outline List 1" w:semiHidden="1" w:unhideWhenUsed="1"/>
@@ -14999,8 +14958,11 @@
     <w:lsdException w:name="Table Contemporary" w:semiHidden="1" w:unhideWhenUsed="1"/>
     <w:lsdException w:name="Table Elegant" w:semiHidden="1" w:unhideWhenUsed="1"/>
     <w:lsdException w:name="Table Professional" w:semiHidden="1" w:unhideWhenUsed="1"/>
+    <w:lsdException w:name="Table Subtle 1" w:semiHidden="1" w:unhideWhenUsed="1"/>
     <w:lsdException w:name="Table Subtle 2" w:semiHidden="1" w:unhideWhenUsed="1"/>
     <w:lsdException w:name="Table Web 1" w:semiHidden="1" w:unhideWhenUsed="1"/>
+    <w:lsdException w:name="Table Web 2" w:semiHidden="1" w:unhideWhenUsed="1"/>
+    <w:lsdException w:name="Table Web 3" w:semiHidden="1" w:unhideWhenUsed="1"/>
     <w:lsdException w:name="Balloon Text" w:semiHidden="1" w:unhideWhenUsed="1"/>
     <w:lsdException w:name="Table Grid" w:uiPriority="39"/>
     <w:lsdException w:name="Table Theme" w:semiHidden="1" w:unhideWhenUsed="1"/>
@@ -15839,7 +15801,7 @@
 </file>
 
 <file path=customXml/itemProps1.xml><?xml version="1.0" encoding="utf-8"?>
-<ds:datastoreItem xmlns:ds="http://schemas.openxmlformats.org/officeDocument/2006/customXml" ds:itemID="{18EB6173-2DD0-4134-BF25-A77DD9A40D2D}">
+<ds:datastoreItem xmlns:ds="http://schemas.openxmlformats.org/officeDocument/2006/customXml" ds:itemID="{3BD4CE09-3DBF-4E5B-8AD7-AF218F7072F0}">
   <ds:schemaRefs>
     <ds:schemaRef ds:uri="http://schemas.openxmlformats.org/officeDocument/2006/bibliography"/>
   </ds:schemaRefs>

</xml_diff>

<commit_message>
Added Kieran Q15, updated Assess Summary
</commit_message>
<xml_diff>
--- a/Assess Summary Requirements.docx
+++ b/Assess Summary Requirements.docx
@@ -3984,6 +3984,14 @@
               </w:rPr>
               <w:t>Jono</w:t>
             </w:r>
+            <w:r>
+              <w:rPr>
+                <w:b/>
+              </w:rPr>
+              <w:t>/Kieran</w:t>
+            </w:r>
+            <w:bookmarkStart w:id="4" w:name="_GoBack"/>
+            <w:bookmarkEnd w:id="4"/>
           </w:p>
           <w:p>
             <w:pPr>
@@ -4587,13 +4595,13 @@
       <w:tr>
         <w:tc>
           <w:tcPr>
+            <w:cnfStyle w:val="001000000000" w:firstRow="0" w:lastRow="0" w:firstColumn="1" w:lastColumn="0" w:oddVBand="0" w:evenVBand="0" w:oddHBand="0" w:evenHBand="0" w:firstRowFirstColumn="0" w:firstRowLastColumn="0" w:lastRowFirstColumn="0" w:lastRowLastColumn="0"/>
             <w:tcW w:w="441" w:type="dxa"/>
             <w:vAlign w:val="center"/>
           </w:tcPr>
           <w:p>
             <w:pPr>
               <w:jc w:val="center"/>
-              <w:cnfStyle w:val="001000000000" w:firstRow="0" w:lastRow="0" w:firstColumn="1" w:lastColumn="0" w:oddVBand="0" w:evenVBand="0" w:oddHBand="0" w:evenHBand="0" w:firstRowFirstColumn="0" w:firstRowLastColumn="0" w:lastRowFirstColumn="0" w:lastRowLastColumn="0"/>
               <w:rPr>
                 <w:b w:val="0"/>
               </w:rPr>
@@ -4611,6 +4619,9 @@
             <w:tcW w:w="3523" w:type="dxa"/>
           </w:tcPr>
           <w:p>
+            <w:pPr>
+              <w:cnfStyle w:val="000000000000" w:firstRow="0" w:lastRow="0" w:firstColumn="0" w:lastColumn="0" w:oddVBand="0" w:evenVBand="0" w:oddHBand="0" w:evenHBand="0" w:firstRowFirstColumn="0" w:firstRowLastColumn="0" w:lastRowFirstColumn="0" w:lastRowLastColumn="0"/>
+            </w:pPr>
             <w:r>
               <w:t xml:space="preserve">Develop a suitable WHS induction and training program for all workers in a work area as part of the organisation's training program. </w:t>
             </w:r>
@@ -4622,12 +4633,11 @@
           </w:tcPr>
           <w:p>
             <w:pPr>
-              <w:rPr>
-                <w:b/>
-              </w:rPr>
-            </w:pPr>
-            <w:bookmarkStart w:id="4" w:name="_GoBack"/>
-            <w:bookmarkEnd w:id="4"/>
+              <w:cnfStyle w:val="000000000000" w:firstRow="0" w:lastRow="0" w:firstColumn="0" w:lastColumn="0" w:oddVBand="0" w:evenVBand="0" w:oddHBand="0" w:evenHBand="0" w:firstRowFirstColumn="0" w:firstRowLastColumn="0" w:lastRowFirstColumn="0" w:lastRowLastColumn="0"/>
+              <w:rPr>
+                <w:b/>
+              </w:rPr>
+            </w:pPr>
             <w:r>
               <w:rPr>
                 <w:b/>
@@ -4636,11 +4646,17 @@
             </w:r>
           </w:p>
           <w:p>
+            <w:pPr>
+              <w:cnfStyle w:val="000000000000" w:firstRow="0" w:lastRow="0" w:firstColumn="0" w:lastColumn="0" w:oddVBand="0" w:evenVBand="0" w:oddHBand="0" w:evenHBand="0" w:firstRowFirstColumn="0" w:firstRowLastColumn="0" w:lastRowFirstColumn="0" w:lastRowLastColumn="0"/>
+            </w:pPr>
             <w:r>
               <w:t>Ensure a Safe Workplace</w:t>
             </w:r>
           </w:p>
           <w:p>
+            <w:pPr>
+              <w:cnfStyle w:val="000000000000" w:firstRow="0" w:lastRow="0" w:firstColumn="0" w:lastColumn="0" w:oddVBand="0" w:evenVBand="0" w:oddHBand="0" w:evenHBand="0" w:firstRowFirstColumn="0" w:firstRowLastColumn="0" w:lastRowFirstColumn="0" w:lastRowLastColumn="0"/>
+            </w:pPr>
             <w:r>
               <w:t xml:space="preserve">Topic </w:t>
             </w:r>
@@ -4656,6 +4672,7 @@
           </w:p>
           <w:p>
             <w:pPr>
+              <w:cnfStyle w:val="000000000000" w:firstRow="0" w:lastRow="0" w:firstColumn="0" w:lastColumn="0" w:oddVBand="0" w:evenVBand="0" w:oddHBand="0" w:evenHBand="0" w:firstRowFirstColumn="0" w:firstRowLastColumn="0" w:lastRowFirstColumn="0" w:lastRowLastColumn="0"/>
               <w:rPr>
                 <w:b/>
                 <w:color w:val="0070C0"/>
@@ -4665,7 +4682,11 @@
               <w:t>(page 90)</w:t>
             </w:r>
           </w:p>
-          <w:p/>
+          <w:p>
+            <w:pPr>
+              <w:cnfStyle w:val="000000000000" w:firstRow="0" w:lastRow="0" w:firstColumn="0" w:lastColumn="0" w:oddVBand="0" w:evenVBand="0" w:oddHBand="0" w:evenHBand="0" w:firstRowFirstColumn="0" w:firstRowLastColumn="0" w:lastRowFirstColumn="0" w:lastRowLastColumn="0"/>
+            </w:pPr>
+          </w:p>
         </w:tc>
         <w:tc>
           <w:tcPr>
@@ -4674,6 +4695,7 @@
           </w:tcPr>
           <w:p>
             <w:pPr>
+              <w:cnfStyle w:val="000000000000" w:firstRow="0" w:lastRow="0" w:firstColumn="0" w:lastColumn="0" w:oddVBand="0" w:evenVBand="0" w:oddHBand="0" w:evenHBand="0" w:firstRowFirstColumn="0" w:firstRowLastColumn="0" w:lastRowFirstColumn="0" w:lastRowLastColumn="0"/>
               <w:rPr>
                 <w:b/>
               </w:rPr>
@@ -4696,12 +4718,16 @@
           </w:p>
           <w:p>
             <w:pPr>
-              <w:rPr>
-                <w:b/>
-              </w:rPr>
-            </w:pPr>
-          </w:p>
-          <w:p>
+              <w:cnfStyle w:val="000000000000" w:firstRow="0" w:lastRow="0" w:firstColumn="0" w:lastColumn="0" w:oddVBand="0" w:evenVBand="0" w:oddHBand="0" w:evenHBand="0" w:firstRowFirstColumn="0" w:firstRowLastColumn="0" w:lastRowFirstColumn="0" w:lastRowLastColumn="0"/>
+              <w:rPr>
+                <w:b/>
+              </w:rPr>
+            </w:pPr>
+          </w:p>
+          <w:p>
+            <w:pPr>
+              <w:cnfStyle w:val="000000000000" w:firstRow="0" w:lastRow="0" w:firstColumn="0" w:lastColumn="0" w:oddVBand="0" w:evenVBand="0" w:oddHBand="0" w:evenHBand="0" w:firstRowFirstColumn="0" w:firstRowLastColumn="0" w:lastRowFirstColumn="0" w:lastRowLastColumn="0"/>
+            </w:pPr>
             <w:r>
               <w:rPr>
                 <w:b/>
@@ -4710,16 +4736,25 @@
             </w:r>
           </w:p>
           <w:p>
+            <w:pPr>
+              <w:cnfStyle w:val="000000000000" w:firstRow="0" w:lastRow="0" w:firstColumn="0" w:lastColumn="0" w:oddVBand="0" w:evenVBand="0" w:oddHBand="0" w:evenHBand="0" w:firstRowFirstColumn="0" w:firstRowLastColumn="0" w:lastRowFirstColumn="0" w:lastRowLastColumn="0"/>
+            </w:pPr>
             <w:r>
               <w:t>Attachment 3 Induction Plan Template</w:t>
             </w:r>
           </w:p>
           <w:p>
+            <w:pPr>
+              <w:cnfStyle w:val="000000000000" w:firstRow="0" w:lastRow="0" w:firstColumn="0" w:lastColumn="0" w:oddVBand="0" w:evenVBand="0" w:oddHBand="0" w:evenHBand="0" w:firstRowFirstColumn="0" w:firstRowLastColumn="0" w:lastRowFirstColumn="0" w:lastRowLastColumn="0"/>
+            </w:pPr>
             <w:r>
               <w:t>Attachment 6 WHS Training Register</w:t>
             </w:r>
           </w:p>
           <w:p>
+            <w:pPr>
+              <w:cnfStyle w:val="000000000000" w:firstRow="0" w:lastRow="0" w:firstColumn="0" w:lastColumn="0" w:oddVBand="0" w:evenVBand="0" w:oddHBand="0" w:evenHBand="0" w:firstRowFirstColumn="0" w:firstRowLastColumn="0" w:lastRowFirstColumn="0" w:lastRowLastColumn="0"/>
+            </w:pPr>
             <w:r>
               <w:t>(complete)</w:t>
             </w:r>
@@ -15801,7 +15836,7 @@
 </file>
 
 <file path=customXml/itemProps1.xml><?xml version="1.0" encoding="utf-8"?>
-<ds:datastoreItem xmlns:ds="http://schemas.openxmlformats.org/officeDocument/2006/customXml" ds:itemID="{3BD4CE09-3DBF-4E5B-8AD7-AF218F7072F0}">
+<ds:datastoreItem xmlns:ds="http://schemas.openxmlformats.org/officeDocument/2006/customXml" ds:itemID="{25A0E38D-985B-4EDB-BD2E-6E0ECCBCB1AB}">
   <ds:schemaRefs>
     <ds:schemaRef ds:uri="http://schemas.openxmlformats.org/officeDocument/2006/bibliography"/>
   </ds:schemaRefs>

</xml_diff>